<commit_message>
Func spec update related to new permissions settings.roles.*
</commit_message>
<xml_diff>
--- a/ff-parent/ff-web-admin/docs/functional-specification.docx
+++ b/ff-parent/ff-web-admin/docs/functional-specification.docx
@@ -9359,14 +9359,7 @@
                 <w:sz w:val="20"/>
                 <w:szCs w:val="20"/>
               </w:rPr>
-              <w:t>URL na kojem se nalazi metoda ZaBa servisa za dohvat</w:t>
-            </w:r>
-            <w:r>
-              <w:rPr>
-                <w:sz w:val="20"/>
-                <w:szCs w:val="20"/>
-              </w:rPr>
-              <w:t xml:space="preserve"> poslovnica.</w:t>
+              <w:t>URL na kojem se nalazi metoda ZaBa servisa za dohvat poslovnica.</w:t>
             </w:r>
           </w:p>
           <w:p>
@@ -9500,14 +9493,7 @@
                 <w:sz w:val="20"/>
                 <w:szCs w:val="20"/>
               </w:rPr>
-              <w:t xml:space="preserve">URL na kojem se nalazi metoda ZaBa servisa za </w:t>
-            </w:r>
-            <w:r>
-              <w:rPr>
-                <w:sz w:val="20"/>
-                <w:szCs w:val="20"/>
-              </w:rPr>
-              <w:t>submit zatjeva za sastankom.</w:t>
+              <w:t>URL na kojem se nalazi metoda ZaBa servisa za submit zatjeva za sastankom.</w:t>
             </w:r>
           </w:p>
           <w:p>
@@ -17434,6 +17420,644 @@
           </w:p>
         </w:tc>
       </w:tr>
+      <w:tr>
+        <w:tc>
+          <w:tcPr>
+            <w:tcW w:w="2376" w:type="dxa"/>
+          </w:tcPr>
+          <w:p>
+            <w:pPr>
+              <w:rPr>
+                <w:sz w:val="20"/>
+                <w:szCs w:val="20"/>
+                <w:lang w:val="hr-HR"/>
+              </w:rPr>
+            </w:pPr>
+            <w:r>
+              <w:rPr>
+                <w:sz w:val="20"/>
+                <w:szCs w:val="20"/>
+                <w:lang w:val="hr-HR"/>
+              </w:rPr>
+              <w:t>settings.roles.</w:t>
+            </w:r>
+            <w:r>
+              <w:rPr>
+                <w:sz w:val="20"/>
+                <w:szCs w:val="20"/>
+                <w:lang w:val="hr-HR"/>
+              </w:rPr>
+              <w:t>read</w:t>
+            </w:r>
+          </w:p>
+        </w:tc>
+        <w:tc>
+          <w:tcPr>
+            <w:tcW w:w="6140" w:type="dxa"/>
+          </w:tcPr>
+          <w:p>
+            <w:pPr>
+              <w:rPr>
+                <w:sz w:val="20"/>
+                <w:szCs w:val="20"/>
+              </w:rPr>
+            </w:pPr>
+            <w:r>
+              <w:rPr>
+                <w:sz w:val="20"/>
+                <w:szCs w:val="20"/>
+              </w:rPr>
+              <w:t>D</w:t>
+            </w:r>
+            <w:r>
+              <w:rPr>
+                <w:sz w:val="20"/>
+                <w:szCs w:val="20"/>
+              </w:rPr>
+              <w:t>efinira da</w:t>
+            </w:r>
+            <w:r>
+              <w:rPr>
+                <w:sz w:val="20"/>
+                <w:szCs w:val="20"/>
+              </w:rPr>
+              <w:t xml:space="preserve"> </w:t>
+            </w:r>
+            <w:r>
+              <w:rPr>
+                <w:sz w:val="20"/>
+                <w:szCs w:val="20"/>
+              </w:rPr>
+              <w:t>l</w:t>
+            </w:r>
+            <w:r>
+              <w:rPr>
+                <w:sz w:val="20"/>
+                <w:szCs w:val="20"/>
+              </w:rPr>
+              <w:t>i ć</w:t>
+            </w:r>
+            <w:r>
+              <w:rPr>
+                <w:sz w:val="20"/>
+                <w:szCs w:val="20"/>
+              </w:rPr>
+              <w:t xml:space="preserve">e se u izborniku </w:t>
+            </w:r>
+            <w:r>
+              <w:rPr>
+                <w:sz w:val="20"/>
+                <w:szCs w:val="20"/>
+              </w:rPr>
+              <w:t>POSTAVKE</w:t>
+            </w:r>
+            <w:r>
+              <w:rPr>
+                <w:sz w:val="20"/>
+                <w:szCs w:val="20"/>
+              </w:rPr>
+              <w:t xml:space="preserve"> </w:t>
+            </w:r>
+            <w:r>
+              <w:rPr>
+                <w:sz w:val="20"/>
+                <w:szCs w:val="20"/>
+              </w:rPr>
+              <w:t>pojaviti stavka</w:t>
+            </w:r>
+            <w:r>
+              <w:rPr>
+                <w:sz w:val="20"/>
+                <w:szCs w:val="20"/>
+              </w:rPr>
+              <w:t xml:space="preserve"> KORISNI</w:t>
+            </w:r>
+            <w:r>
+              <w:rPr>
+                <w:sz w:val="20"/>
+                <w:szCs w:val="20"/>
+                <w:lang w:val="hr-HR"/>
+              </w:rPr>
+              <w:t>Č</w:t>
+            </w:r>
+            <w:r>
+              <w:rPr>
+                <w:sz w:val="20"/>
+                <w:szCs w:val="20"/>
+              </w:rPr>
+              <w:t>KE ULOGE</w:t>
+            </w:r>
+            <w:r>
+              <w:rPr>
+                <w:sz w:val="20"/>
+                <w:szCs w:val="20"/>
+              </w:rPr>
+              <w:t>.</w:t>
+            </w:r>
+          </w:p>
+        </w:tc>
+      </w:tr>
+      <w:tr>
+        <w:tc>
+          <w:tcPr>
+            <w:tcW w:w="2376" w:type="dxa"/>
+          </w:tcPr>
+          <w:p>
+            <w:pPr>
+              <w:rPr>
+                <w:sz w:val="20"/>
+                <w:szCs w:val="20"/>
+                <w:lang w:val="hr-HR"/>
+              </w:rPr>
+            </w:pPr>
+            <w:r>
+              <w:rPr>
+                <w:sz w:val="20"/>
+                <w:szCs w:val="20"/>
+                <w:lang w:val="hr-HR"/>
+              </w:rPr>
+              <w:t>settings.roles.create</w:t>
+            </w:r>
+          </w:p>
+        </w:tc>
+        <w:tc>
+          <w:tcPr>
+            <w:tcW w:w="6140" w:type="dxa"/>
+          </w:tcPr>
+          <w:p>
+            <w:pPr>
+              <w:rPr>
+                <w:sz w:val="20"/>
+                <w:szCs w:val="20"/>
+              </w:rPr>
+            </w:pPr>
+            <w:r>
+              <w:rPr>
+                <w:sz w:val="20"/>
+                <w:szCs w:val="20"/>
+              </w:rPr>
+              <w:t>D</w:t>
+            </w:r>
+            <w:r>
+              <w:rPr>
+                <w:sz w:val="20"/>
+                <w:szCs w:val="20"/>
+              </w:rPr>
+              <w:t>efinira da</w:t>
+            </w:r>
+            <w:r>
+              <w:rPr>
+                <w:sz w:val="20"/>
+                <w:szCs w:val="20"/>
+              </w:rPr>
+              <w:t xml:space="preserve"> </w:t>
+            </w:r>
+            <w:r>
+              <w:rPr>
+                <w:sz w:val="20"/>
+                <w:szCs w:val="20"/>
+              </w:rPr>
+              <w:t>l</w:t>
+            </w:r>
+            <w:r>
+              <w:rPr>
+                <w:sz w:val="20"/>
+                <w:szCs w:val="20"/>
+              </w:rPr>
+              <w:t>i je</w:t>
+            </w:r>
+            <w:r>
+              <w:rPr>
+                <w:sz w:val="20"/>
+                <w:szCs w:val="20"/>
+              </w:rPr>
+              <w:t xml:space="preserve"> na </w:t>
+            </w:r>
+            <w:r>
+              <w:rPr>
+                <w:sz w:val="20"/>
+                <w:szCs w:val="20"/>
+              </w:rPr>
+              <w:t>stranici KORISNI</w:t>
+            </w:r>
+            <w:r>
+              <w:rPr>
+                <w:sz w:val="20"/>
+                <w:szCs w:val="20"/>
+                <w:lang w:val="hr-HR"/>
+              </w:rPr>
+              <w:t>Č</w:t>
+            </w:r>
+            <w:r>
+              <w:rPr>
+                <w:sz w:val="20"/>
+                <w:szCs w:val="20"/>
+              </w:rPr>
+              <w:t>KE ULOGE</w:t>
+            </w:r>
+            <w:r>
+              <w:rPr>
+                <w:sz w:val="20"/>
+                <w:szCs w:val="20"/>
+              </w:rPr>
+              <w:t xml:space="preserve"> </w:t>
+            </w:r>
+            <w:r>
+              <w:rPr>
+                <w:sz w:val="20"/>
+                <w:szCs w:val="20"/>
+              </w:rPr>
+              <w:t>vidljiv</w:t>
+            </w:r>
+            <w:r>
+              <w:rPr>
+                <w:sz w:val="20"/>
+                <w:szCs w:val="20"/>
+              </w:rPr>
+              <w:t>o</w:t>
+            </w:r>
+            <w:r>
+              <w:rPr>
+                <w:sz w:val="20"/>
+                <w:szCs w:val="20"/>
+              </w:rPr>
+              <w:t> </w:t>
+            </w:r>
+            <w:r>
+              <w:rPr>
+                <w:sz w:val="20"/>
+                <w:szCs w:val="20"/>
+              </w:rPr>
+              <w:t xml:space="preserve">dugme </w:t>
+            </w:r>
+            <w:r>
+              <w:rPr>
+                <w:i/>
+                <w:sz w:val="20"/>
+                <w:szCs w:val="20"/>
+              </w:rPr>
+              <w:t>Dodaj</w:t>
+            </w:r>
+            <w:r>
+              <w:rPr>
+                <w:sz w:val="20"/>
+                <w:szCs w:val="20"/>
+              </w:rPr>
+              <w:t xml:space="preserve">, </w:t>
+            </w:r>
+            <w:r>
+              <w:rPr>
+                <w:sz w:val="20"/>
+                <w:szCs w:val="20"/>
+              </w:rPr>
+              <w:t xml:space="preserve">odnosno da li je moguće dodati novu </w:t>
+            </w:r>
+            <w:r>
+              <w:rPr>
+                <w:sz w:val="20"/>
+                <w:szCs w:val="20"/>
+              </w:rPr>
+              <w:t>korisničku ulogu</w:t>
+            </w:r>
+            <w:r>
+              <w:rPr>
+                <w:sz w:val="20"/>
+                <w:szCs w:val="20"/>
+              </w:rPr>
+              <w:t>.</w:t>
+            </w:r>
+          </w:p>
+        </w:tc>
+      </w:tr>
+      <w:tr>
+        <w:tc>
+          <w:tcPr>
+            <w:tcW w:w="2376" w:type="dxa"/>
+          </w:tcPr>
+          <w:p>
+            <w:pPr>
+              <w:rPr>
+                <w:sz w:val="20"/>
+                <w:szCs w:val="20"/>
+                <w:lang w:val="hr-HR"/>
+              </w:rPr>
+            </w:pPr>
+            <w:r>
+              <w:rPr>
+                <w:sz w:val="20"/>
+                <w:szCs w:val="20"/>
+                <w:lang w:val="hr-HR"/>
+              </w:rPr>
+              <w:t>settings.roles.</w:t>
+            </w:r>
+            <w:r>
+              <w:rPr>
+                <w:sz w:val="20"/>
+                <w:szCs w:val="20"/>
+                <w:lang w:val="hr-HR"/>
+              </w:rPr>
+              <w:t>update</w:t>
+            </w:r>
+          </w:p>
+        </w:tc>
+        <w:tc>
+          <w:tcPr>
+            <w:tcW w:w="6140" w:type="dxa"/>
+          </w:tcPr>
+          <w:p>
+            <w:pPr>
+              <w:rPr>
+                <w:sz w:val="20"/>
+                <w:szCs w:val="20"/>
+              </w:rPr>
+            </w:pPr>
+            <w:r>
+              <w:rPr>
+                <w:sz w:val="20"/>
+                <w:szCs w:val="20"/>
+              </w:rPr>
+              <w:t xml:space="preserve">Definira da li </w:t>
+            </w:r>
+            <w:r>
+              <w:rPr>
+                <w:sz w:val="20"/>
+                <w:szCs w:val="20"/>
+              </w:rPr>
+              <w:t xml:space="preserve">je na </w:t>
+            </w:r>
+            <w:r>
+              <w:rPr>
+                <w:sz w:val="20"/>
+                <w:szCs w:val="20"/>
+              </w:rPr>
+              <w:t>stranici KORISNI</w:t>
+            </w:r>
+            <w:r>
+              <w:rPr>
+                <w:sz w:val="20"/>
+                <w:szCs w:val="20"/>
+                <w:lang w:val="hr-HR"/>
+              </w:rPr>
+              <w:t>Č</w:t>
+            </w:r>
+            <w:r>
+              <w:rPr>
+                <w:sz w:val="20"/>
+                <w:szCs w:val="20"/>
+              </w:rPr>
+              <w:t>KE ULOGE</w:t>
+            </w:r>
+            <w:r>
+              <w:rPr>
+                <w:sz w:val="20"/>
+                <w:szCs w:val="20"/>
+              </w:rPr>
+              <w:t xml:space="preserve"> vidljiv</w:t>
+            </w:r>
+            <w:r>
+              <w:rPr>
+                <w:sz w:val="20"/>
+                <w:szCs w:val="20"/>
+              </w:rPr>
+              <w:t>o</w:t>
+            </w:r>
+            <w:r>
+              <w:rPr>
+                <w:sz w:val="20"/>
+                <w:szCs w:val="20"/>
+              </w:rPr>
+              <w:t> </w:t>
+            </w:r>
+            <w:r>
+              <w:rPr>
+                <w:sz w:val="20"/>
+                <w:szCs w:val="20"/>
+              </w:rPr>
+              <w:t xml:space="preserve">dugme </w:t>
+            </w:r>
+            <w:r>
+              <w:rPr>
+                <w:i/>
+                <w:sz w:val="20"/>
+                <w:szCs w:val="20"/>
+              </w:rPr>
+              <w:t>Uredi</w:t>
+            </w:r>
+            <w:r>
+              <w:rPr>
+                <w:sz w:val="20"/>
+                <w:szCs w:val="20"/>
+              </w:rPr>
+              <w:t xml:space="preserve"> za svaki zapis, </w:t>
+            </w:r>
+            <w:r>
+              <w:rPr>
+                <w:sz w:val="20"/>
+                <w:szCs w:val="20"/>
+              </w:rPr>
+              <w:t>odnosno da li</w:t>
+            </w:r>
+            <w:r>
+              <w:rPr>
+                <w:sz w:val="20"/>
+                <w:szCs w:val="20"/>
+              </w:rPr>
+              <w:t xml:space="preserve"> je </w:t>
+            </w:r>
+            <w:r>
+              <w:rPr>
+                <w:sz w:val="20"/>
+                <w:szCs w:val="20"/>
+              </w:rPr>
+              <w:t>moguće urediti</w:t>
+            </w:r>
+            <w:r>
+              <w:rPr>
+                <w:sz w:val="20"/>
+                <w:szCs w:val="20"/>
+              </w:rPr>
+              <w:t xml:space="preserve"> </w:t>
+            </w:r>
+            <w:r>
+              <w:rPr>
+                <w:sz w:val="20"/>
+                <w:szCs w:val="20"/>
+              </w:rPr>
+              <w:t>korisničku ulogu.</w:t>
+            </w:r>
+            <w:bookmarkStart w:id="11" w:name="_GoBack"/>
+            <w:bookmarkEnd w:id="11"/>
+          </w:p>
+        </w:tc>
+      </w:tr>
+      <w:tr>
+        <w:tc>
+          <w:tcPr>
+            <w:tcW w:w="2376" w:type="dxa"/>
+          </w:tcPr>
+          <w:p>
+            <w:pPr>
+              <w:rPr>
+                <w:sz w:val="20"/>
+                <w:szCs w:val="20"/>
+                <w:lang w:val="hr-HR"/>
+              </w:rPr>
+            </w:pPr>
+            <w:r>
+              <w:rPr>
+                <w:sz w:val="20"/>
+                <w:szCs w:val="20"/>
+                <w:lang w:val="hr-HR"/>
+              </w:rPr>
+              <w:t>settings.roles.</w:t>
+            </w:r>
+            <w:r>
+              <w:rPr>
+                <w:sz w:val="20"/>
+                <w:szCs w:val="20"/>
+                <w:lang w:val="hr-HR"/>
+              </w:rPr>
+              <w:t>delete</w:t>
+            </w:r>
+          </w:p>
+        </w:tc>
+        <w:tc>
+          <w:tcPr>
+            <w:tcW w:w="6140" w:type="dxa"/>
+          </w:tcPr>
+          <w:p>
+            <w:pPr>
+              <w:rPr>
+                <w:sz w:val="20"/>
+                <w:szCs w:val="20"/>
+              </w:rPr>
+            </w:pPr>
+            <w:r>
+              <w:rPr>
+                <w:sz w:val="20"/>
+                <w:szCs w:val="20"/>
+              </w:rPr>
+              <w:t xml:space="preserve">Definira da li </w:t>
+            </w:r>
+            <w:r>
+              <w:rPr>
+                <w:sz w:val="20"/>
+                <w:szCs w:val="20"/>
+              </w:rPr>
+              <w:t xml:space="preserve">je na </w:t>
+            </w:r>
+            <w:r>
+              <w:rPr>
+                <w:sz w:val="20"/>
+                <w:szCs w:val="20"/>
+              </w:rPr>
+              <w:t>stranici KORISNI</w:t>
+            </w:r>
+            <w:r>
+              <w:rPr>
+                <w:sz w:val="20"/>
+                <w:szCs w:val="20"/>
+                <w:lang w:val="hr-HR"/>
+              </w:rPr>
+              <w:t>Č</w:t>
+            </w:r>
+            <w:r>
+              <w:rPr>
+                <w:sz w:val="20"/>
+                <w:szCs w:val="20"/>
+              </w:rPr>
+              <w:t>KE ULOGE</w:t>
+            </w:r>
+            <w:r>
+              <w:rPr>
+                <w:sz w:val="20"/>
+                <w:szCs w:val="20"/>
+              </w:rPr>
+              <w:t xml:space="preserve"> vidljiv</w:t>
+            </w:r>
+            <w:r>
+              <w:rPr>
+                <w:sz w:val="20"/>
+                <w:szCs w:val="20"/>
+              </w:rPr>
+              <w:t>o</w:t>
+            </w:r>
+            <w:r>
+              <w:rPr>
+                <w:sz w:val="20"/>
+                <w:szCs w:val="20"/>
+              </w:rPr>
+              <w:t> </w:t>
+            </w:r>
+            <w:r>
+              <w:rPr>
+                <w:sz w:val="20"/>
+                <w:szCs w:val="20"/>
+              </w:rPr>
+              <w:t xml:space="preserve">dugme </w:t>
+            </w:r>
+            <w:r>
+              <w:rPr>
+                <w:i/>
+                <w:sz w:val="20"/>
+                <w:szCs w:val="20"/>
+              </w:rPr>
+              <w:t>Izbri</w:t>
+            </w:r>
+            <w:r>
+              <w:rPr>
+                <w:i/>
+                <w:sz w:val="20"/>
+                <w:szCs w:val="20"/>
+                <w:lang w:val="hr-HR"/>
+              </w:rPr>
+              <w:t>ši</w:t>
+            </w:r>
+            <w:r>
+              <w:rPr>
+                <w:sz w:val="20"/>
+                <w:szCs w:val="20"/>
+              </w:rPr>
+              <w:t xml:space="preserve"> za svaki zapis, </w:t>
+            </w:r>
+            <w:r>
+              <w:rPr>
+                <w:sz w:val="20"/>
+                <w:szCs w:val="20"/>
+              </w:rPr>
+              <w:t>odnosno da li</w:t>
+            </w:r>
+            <w:r>
+              <w:rPr>
+                <w:sz w:val="20"/>
+                <w:szCs w:val="20"/>
+              </w:rPr>
+              <w:t xml:space="preserve"> je </w:t>
+            </w:r>
+            <w:r>
+              <w:rPr>
+                <w:sz w:val="20"/>
+                <w:szCs w:val="20"/>
+              </w:rPr>
+              <w:t>moguće izbrisati</w:t>
+            </w:r>
+            <w:r>
+              <w:rPr>
+                <w:sz w:val="20"/>
+                <w:szCs w:val="20"/>
+              </w:rPr>
+              <w:t xml:space="preserve"> </w:t>
+            </w:r>
+            <w:r>
+              <w:rPr>
+                <w:sz w:val="20"/>
+                <w:szCs w:val="20"/>
+              </w:rPr>
+              <w:t>korisničku ulogu.</w:t>
+            </w:r>
+          </w:p>
+        </w:tc>
+      </w:tr>
     </w:tbl>
     <w:p>
       <w:pPr>
@@ -17462,11 +18086,11 @@
       <w:pPr>
         <w:pStyle w:val="Heading1"/>
       </w:pPr>
-      <w:bookmarkStart w:id="11" w:name="_Toc368557094"/>
+      <w:bookmarkStart w:id="12" w:name="_Toc368557094"/>
       <w:r>
         <w:t>PODATKOVNI MODEL</w:t>
       </w:r>
-      <w:bookmarkEnd w:id="11"/>
+      <w:bookmarkEnd w:id="12"/>
     </w:p>
     <w:p>
       <w:proofErr w:type="gramStart"/>
@@ -17549,11 +18173,11 @@
       <w:pPr>
         <w:pStyle w:val="Heading2"/>
       </w:pPr>
-      <w:bookmarkStart w:id="12" w:name="_Toc368557095"/>
+      <w:bookmarkStart w:id="13" w:name="_Toc368557095"/>
       <w:r>
         <w:t>Activity</w:t>
       </w:r>
-      <w:bookmarkEnd w:id="12"/>
+      <w:bookmarkEnd w:id="13"/>
     </w:p>
     <w:p>
       <w:r>
@@ -18085,16 +18709,16 @@
       <w:pPr>
         <w:pStyle w:val="Heading2"/>
       </w:pPr>
-      <w:bookmarkStart w:id="13" w:name="_Ref365721443"/>
-      <w:bookmarkStart w:id="14" w:name="_Toc368557096"/>
+      <w:bookmarkStart w:id="14" w:name="_Ref365721443"/>
+      <w:bookmarkStart w:id="15" w:name="_Toc368557096"/>
       <w:r>
         <w:t xml:space="preserve">Algorithm </w:t>
       </w:r>
       <w:r>
         <w:t>item</w:t>
       </w:r>
-      <w:bookmarkEnd w:id="13"/>
       <w:bookmarkEnd w:id="14"/>
+      <w:bookmarkEnd w:id="15"/>
     </w:p>
     <w:p>
       <w:r>
@@ -19301,14 +19925,14 @@
       <w:pPr>
         <w:pStyle w:val="Heading2"/>
       </w:pPr>
-      <w:bookmarkStart w:id="15" w:name="_Toc368557097"/>
+      <w:bookmarkStart w:id="16" w:name="_Toc368557097"/>
       <w:r>
         <w:t>A</w:t>
       </w:r>
       <w:r>
         <w:t>rticle</w:t>
       </w:r>
-      <w:bookmarkEnd w:id="15"/>
+      <w:bookmarkEnd w:id="16"/>
     </w:p>
     <w:p>
       <w:r>
@@ -20129,18 +20753,18 @@
       <w:pPr>
         <w:pStyle w:val="Heading2"/>
       </w:pPr>
-      <w:bookmarkStart w:id="16" w:name="_Ref368552951"/>
-      <w:bookmarkStart w:id="17" w:name="_Ref368552958"/>
-      <w:bookmarkStart w:id="18" w:name="_Toc368557098"/>
+      <w:bookmarkStart w:id="17" w:name="_Ref368552951"/>
+      <w:bookmarkStart w:id="18" w:name="_Ref368552958"/>
+      <w:bookmarkStart w:id="19" w:name="_Toc368557098"/>
       <w:r>
         <w:t xml:space="preserve">Business relationship </w:t>
       </w:r>
       <w:r>
         <w:t>manager</w:t>
       </w:r>
-      <w:bookmarkEnd w:id="16"/>
       <w:bookmarkEnd w:id="17"/>
       <w:bookmarkEnd w:id="18"/>
+      <w:bookmarkEnd w:id="19"/>
     </w:p>
     <w:p>
       <w:pPr>
@@ -21087,16 +21711,16 @@
       <w:pPr>
         <w:pStyle w:val="Heading2"/>
       </w:pPr>
-      <w:bookmarkStart w:id="19" w:name="_Ref368294777"/>
-      <w:bookmarkStart w:id="20" w:name="_Toc368557099"/>
+      <w:bookmarkStart w:id="20" w:name="_Ref368294777"/>
+      <w:bookmarkStart w:id="21" w:name="_Toc368557099"/>
       <w:r>
         <w:t>C</w:t>
       </w:r>
       <w:r>
         <w:t>ompany</w:t>
       </w:r>
-      <w:bookmarkEnd w:id="19"/>
       <w:bookmarkEnd w:id="20"/>
+      <w:bookmarkEnd w:id="21"/>
     </w:p>
     <w:p>
       <w:proofErr w:type="gramStart"/>
@@ -22741,14 +23365,14 @@
       <w:pPr>
         <w:pStyle w:val="Heading2"/>
       </w:pPr>
-      <w:bookmarkStart w:id="21" w:name="_Toc368557100"/>
+      <w:bookmarkStart w:id="22" w:name="_Toc368557100"/>
       <w:r>
         <w:t xml:space="preserve">Company </w:t>
       </w:r>
       <w:r>
         <w:t>item</w:t>
       </w:r>
-      <w:bookmarkEnd w:id="21"/>
+      <w:bookmarkEnd w:id="22"/>
     </w:p>
     <w:p>
       <w:proofErr w:type="gramStart"/>
@@ -23737,11 +24361,11 @@
       <w:pPr>
         <w:pStyle w:val="Heading2"/>
       </w:pPr>
-      <w:bookmarkStart w:id="22" w:name="_Toc368557101"/>
+      <w:bookmarkStart w:id="23" w:name="_Toc368557101"/>
       <w:r>
         <w:t>Configuration parameter</w:t>
       </w:r>
-      <w:bookmarkEnd w:id="22"/>
+      <w:bookmarkEnd w:id="23"/>
     </w:p>
     <w:p>
       <w:r>
@@ -24162,14 +24786,14 @@
       <w:pPr>
         <w:pStyle w:val="Heading2"/>
       </w:pPr>
-      <w:bookmarkStart w:id="23" w:name="_Toc368557102"/>
+      <w:bookmarkStart w:id="24" w:name="_Toc368557102"/>
       <w:r>
         <w:t>C</w:t>
       </w:r>
       <w:r>
         <w:t>ontact</w:t>
       </w:r>
-      <w:bookmarkEnd w:id="23"/>
+      <w:bookmarkEnd w:id="24"/>
     </w:p>
     <w:p>
       <w:r>
@@ -25169,13 +25793,13 @@
       <w:pPr>
         <w:pStyle w:val="Heading2"/>
       </w:pPr>
-      <w:bookmarkStart w:id="24" w:name="_Ref368553298"/>
-      <w:bookmarkStart w:id="25" w:name="_Toc368557103"/>
+      <w:bookmarkStart w:id="25" w:name="_Ref368553298"/>
+      <w:bookmarkStart w:id="26" w:name="_Toc368557103"/>
       <w:r>
         <w:t>E-mail</w:t>
       </w:r>
-      <w:bookmarkEnd w:id="24"/>
       <w:bookmarkEnd w:id="25"/>
+      <w:bookmarkEnd w:id="26"/>
     </w:p>
     <w:p>
       <w:proofErr w:type="gramStart"/>
@@ -25780,13 +26404,13 @@
       <w:pPr>
         <w:pStyle w:val="Heading2"/>
       </w:pPr>
-      <w:bookmarkStart w:id="26" w:name="_Ref368296700"/>
-      <w:bookmarkStart w:id="27" w:name="_Ref361387117"/>
+      <w:bookmarkStart w:id="27" w:name="_Ref368296700"/>
       <w:bookmarkStart w:id="28" w:name="_Toc368557104"/>
+      <w:bookmarkStart w:id="29" w:name="_Ref361387117"/>
       <w:r>
         <w:t>GFI sync</w:t>
       </w:r>
-      <w:bookmarkEnd w:id="26"/>
+      <w:bookmarkEnd w:id="27"/>
       <w:bookmarkEnd w:id="28"/>
     </w:p>
     <w:p>
@@ -26324,11 +26948,11 @@
       <w:pPr>
         <w:pStyle w:val="Heading2"/>
       </w:pPr>
-      <w:bookmarkStart w:id="29" w:name="_Toc368557105"/>
+      <w:bookmarkStart w:id="30" w:name="_Toc368557105"/>
       <w:r>
         <w:t>GFI sync error</w:t>
       </w:r>
-      <w:bookmarkEnd w:id="29"/>
+      <w:bookmarkEnd w:id="30"/>
     </w:p>
     <w:p>
       <w:proofErr w:type="gramStart"/>
@@ -26942,14 +27566,14 @@
       <w:pPr>
         <w:pStyle w:val="Heading2"/>
       </w:pPr>
-      <w:bookmarkStart w:id="30" w:name="_Ref368474535"/>
-      <w:bookmarkStart w:id="31" w:name="_Toc368557106"/>
+      <w:bookmarkStart w:id="31" w:name="_Ref368474535"/>
+      <w:bookmarkStart w:id="32" w:name="_Toc368557106"/>
       <w:r>
         <w:t>Image</w:t>
       </w:r>
-      <w:bookmarkEnd w:id="27"/>
-      <w:bookmarkEnd w:id="30"/>
+      <w:bookmarkEnd w:id="29"/>
       <w:bookmarkEnd w:id="31"/>
+      <w:bookmarkEnd w:id="32"/>
     </w:p>
     <w:p>
       <w:proofErr w:type="gramStart"/>
@@ -27473,11 +28097,11 @@
       <w:pPr>
         <w:pStyle w:val="Heading2"/>
       </w:pPr>
-      <w:bookmarkStart w:id="32" w:name="_Toc368557107"/>
+      <w:bookmarkStart w:id="33" w:name="_Toc368557107"/>
       <w:r>
         <w:t>Impression</w:t>
       </w:r>
-      <w:bookmarkEnd w:id="32"/>
+      <w:bookmarkEnd w:id="33"/>
     </w:p>
     <w:p>
       <w:proofErr w:type="gramStart"/>
@@ -28110,16 +28734,16 @@
       <w:pPr>
         <w:pStyle w:val="Heading2"/>
       </w:pPr>
-      <w:bookmarkStart w:id="33" w:name="_Ref368489738"/>
-      <w:bookmarkStart w:id="34" w:name="_Toc368557108"/>
+      <w:bookmarkStart w:id="34" w:name="_Ref368489738"/>
+      <w:bookmarkStart w:id="35" w:name="_Toc368557108"/>
       <w:r>
         <w:t>I</w:t>
       </w:r>
       <w:r>
         <w:t>nvestment</w:t>
       </w:r>
-      <w:bookmarkEnd w:id="33"/>
       <w:bookmarkEnd w:id="34"/>
+      <w:bookmarkEnd w:id="35"/>
     </w:p>
     <w:p>
       <w:r>
@@ -28924,13 +29548,13 @@
       <w:pPr>
         <w:pStyle w:val="Heading2"/>
       </w:pPr>
-      <w:bookmarkStart w:id="35" w:name="_Ref368294760"/>
-      <w:bookmarkStart w:id="36" w:name="_Toc368557109"/>
+      <w:bookmarkStart w:id="36" w:name="_Ref368294760"/>
+      <w:bookmarkStart w:id="37" w:name="_Toc368557109"/>
       <w:r>
         <w:t>Item</w:t>
       </w:r>
-      <w:bookmarkEnd w:id="35"/>
       <w:bookmarkEnd w:id="36"/>
+      <w:bookmarkEnd w:id="37"/>
     </w:p>
     <w:p>
       <w:r>
@@ -31160,11 +31784,11 @@
       <w:pPr>
         <w:pStyle w:val="Heading2"/>
       </w:pPr>
-      <w:bookmarkStart w:id="37" w:name="_Toc368557110"/>
+      <w:bookmarkStart w:id="38" w:name="_Toc368557110"/>
       <w:r>
         <w:t>Item option</w:t>
       </w:r>
-      <w:bookmarkEnd w:id="37"/>
+      <w:bookmarkEnd w:id="38"/>
     </w:p>
     <w:p>
       <w:r>
@@ -32057,16 +32681,16 @@
       <w:pPr>
         <w:pStyle w:val="Heading2"/>
       </w:pPr>
-      <w:bookmarkStart w:id="38" w:name="_Ref361387067"/>
-      <w:bookmarkStart w:id="39" w:name="_Toc368557111"/>
+      <w:bookmarkStart w:id="39" w:name="_Ref361387067"/>
+      <w:bookmarkStart w:id="40" w:name="_Toc368557111"/>
       <w:r>
         <w:t xml:space="preserve">Organizational </w:t>
       </w:r>
       <w:r>
         <w:t>unit</w:t>
       </w:r>
-      <w:bookmarkEnd w:id="38"/>
       <w:bookmarkEnd w:id="39"/>
+      <w:bookmarkEnd w:id="40"/>
     </w:p>
     <w:p>
       <w:r>
@@ -32691,16 +33315,16 @@
       <w:pPr>
         <w:pStyle w:val="Heading2"/>
       </w:pPr>
-      <w:bookmarkStart w:id="40" w:name="_Ref368505295"/>
-      <w:bookmarkStart w:id="41" w:name="_Toc368557112"/>
+      <w:bookmarkStart w:id="41" w:name="_Ref368505295"/>
+      <w:bookmarkStart w:id="42" w:name="_Toc368557112"/>
       <w:r>
         <w:t>P</w:t>
       </w:r>
       <w:r>
         <w:t>ermission</w:t>
       </w:r>
-      <w:bookmarkEnd w:id="40"/>
       <w:bookmarkEnd w:id="41"/>
+      <w:bookmarkEnd w:id="42"/>
     </w:p>
     <w:p>
       <w:r>
@@ -33044,13 +33668,13 @@
       <w:pPr>
         <w:pStyle w:val="Heading2"/>
       </w:pPr>
-      <w:bookmarkStart w:id="42" w:name="_Ref368489729"/>
-      <w:bookmarkStart w:id="43" w:name="_Toc368557113"/>
+      <w:bookmarkStart w:id="43" w:name="_Ref368489729"/>
+      <w:bookmarkStart w:id="44" w:name="_Toc368557113"/>
       <w:r>
         <w:t>Project</w:t>
       </w:r>
-      <w:bookmarkEnd w:id="42"/>
       <w:bookmarkEnd w:id="43"/>
+      <w:bookmarkEnd w:id="44"/>
     </w:p>
     <w:p>
       <w:proofErr w:type="gramStart"/>
@@ -33792,11 +34416,11 @@
       <w:pPr>
         <w:pStyle w:val="Heading2"/>
       </w:pPr>
-      <w:bookmarkStart w:id="44" w:name="_Toc368557114"/>
+      <w:bookmarkStart w:id="45" w:name="_Toc368557114"/>
       <w:r>
         <w:t>Project investment</w:t>
       </w:r>
-      <w:bookmarkEnd w:id="44"/>
+      <w:bookmarkEnd w:id="45"/>
     </w:p>
     <w:p>
       <w:proofErr w:type="gramStart"/>
@@ -34238,14 +34862,14 @@
       <w:pPr>
         <w:pStyle w:val="Heading2"/>
       </w:pPr>
-      <w:bookmarkStart w:id="45" w:name="_Toc368557115"/>
+      <w:bookmarkStart w:id="46" w:name="_Toc368557115"/>
       <w:r>
         <w:t xml:space="preserve">Project </w:t>
       </w:r>
       <w:r>
         <w:t>item</w:t>
       </w:r>
-      <w:bookmarkEnd w:id="45"/>
+      <w:bookmarkEnd w:id="46"/>
     </w:p>
     <w:p>
       <w:proofErr w:type="gramStart"/>
@@ -35184,13 +35808,13 @@
       <w:pPr>
         <w:pStyle w:val="Heading2"/>
       </w:pPr>
-      <w:bookmarkStart w:id="46" w:name="_Ref368505286"/>
-      <w:bookmarkStart w:id="47" w:name="_Toc368557116"/>
+      <w:bookmarkStart w:id="47" w:name="_Ref368505286"/>
+      <w:bookmarkStart w:id="48" w:name="_Toc368557116"/>
       <w:r>
         <w:t>Role</w:t>
       </w:r>
-      <w:bookmarkEnd w:id="46"/>
       <w:bookmarkEnd w:id="47"/>
+      <w:bookmarkEnd w:id="48"/>
     </w:p>
     <w:p>
       <w:r>
@@ -35785,14 +36409,14 @@
       <w:pPr>
         <w:pStyle w:val="Heading2"/>
       </w:pPr>
-      <w:bookmarkStart w:id="48" w:name="_Toc368557117"/>
+      <w:bookmarkStart w:id="49" w:name="_Toc368557117"/>
       <w:r>
         <w:t xml:space="preserve">Role </w:t>
       </w:r>
       <w:r>
         <w:t>permission</w:t>
       </w:r>
-      <w:bookmarkEnd w:id="48"/>
+      <w:bookmarkEnd w:id="49"/>
     </w:p>
     <w:p>
       <w:proofErr w:type="gramStart"/>
@@ -36237,16 +36861,16 @@
       <w:pPr>
         <w:pStyle w:val="Heading2"/>
       </w:pPr>
-      <w:bookmarkStart w:id="49" w:name="_Ref368504385"/>
-      <w:bookmarkStart w:id="50" w:name="_Toc368557118"/>
+      <w:bookmarkStart w:id="50" w:name="_Ref368504385"/>
+      <w:bookmarkStart w:id="51" w:name="_Toc368557118"/>
       <w:r>
         <w:t>Schema v</w:t>
       </w:r>
       <w:r>
         <w:t>ersion</w:t>
       </w:r>
-      <w:bookmarkEnd w:id="49"/>
       <w:bookmarkEnd w:id="50"/>
+      <w:bookmarkEnd w:id="51"/>
     </w:p>
     <w:p>
       <w:proofErr w:type="gramStart"/>
@@ -37218,16 +37842,16 @@
       <w:pPr>
         <w:pStyle w:val="Heading2"/>
       </w:pPr>
-      <w:bookmarkStart w:id="51" w:name="_Ref368504829"/>
-      <w:bookmarkStart w:id="52" w:name="_Toc368557119"/>
+      <w:bookmarkStart w:id="52" w:name="_Ref368504829"/>
+      <w:bookmarkStart w:id="53" w:name="_Toc368557119"/>
       <w:r>
         <w:t>S</w:t>
       </w:r>
       <w:r>
         <w:t>ubdivision1</w:t>
       </w:r>
-      <w:bookmarkEnd w:id="51"/>
       <w:bookmarkEnd w:id="52"/>
+      <w:bookmarkEnd w:id="53"/>
     </w:p>
     <w:p>
       <w:proofErr w:type="gramStart"/>
@@ -37869,11 +38493,11 @@
       <w:pPr>
         <w:pStyle w:val="Heading2"/>
       </w:pPr>
-      <w:bookmarkStart w:id="53" w:name="_Toc368557120"/>
+      <w:bookmarkStart w:id="54" w:name="_Toc368557120"/>
       <w:r>
         <w:t>Subdivision2</w:t>
       </w:r>
-      <w:bookmarkEnd w:id="53"/>
+      <w:bookmarkEnd w:id="54"/>
     </w:p>
     <w:p>
       <w:proofErr w:type="gramStart"/>
@@ -38658,15 +39282,15 @@
       <w:pPr>
         <w:pStyle w:val="Heading2"/>
       </w:pPr>
-      <w:bookmarkStart w:id="54" w:name="_Ref368552307"/>
-      <w:bookmarkStart w:id="55" w:name="_Ref368553315"/>
-      <w:bookmarkStart w:id="56" w:name="_Toc368557121"/>
+      <w:bookmarkStart w:id="55" w:name="_Ref368552307"/>
+      <w:bookmarkStart w:id="56" w:name="_Ref368553315"/>
+      <w:bookmarkStart w:id="57" w:name="_Toc368557121"/>
       <w:r>
         <w:t>Tender</w:t>
       </w:r>
-      <w:bookmarkEnd w:id="54"/>
       <w:bookmarkEnd w:id="55"/>
       <w:bookmarkEnd w:id="56"/>
+      <w:bookmarkEnd w:id="57"/>
     </w:p>
     <w:p>
       <w:proofErr w:type="gramStart"/>
@@ -39493,16 +40117,16 @@
       <w:pPr>
         <w:pStyle w:val="Heading2"/>
       </w:pPr>
-      <w:bookmarkStart w:id="57" w:name="_Toc368557122"/>
-      <w:bookmarkStart w:id="58" w:name="_Ref368562358"/>
+      <w:bookmarkStart w:id="58" w:name="_Toc368557122"/>
+      <w:bookmarkStart w:id="59" w:name="_Ref368562358"/>
       <w:r>
         <w:t xml:space="preserve">Tender </w:t>
       </w:r>
       <w:r>
         <w:t>item</w:t>
       </w:r>
-      <w:bookmarkEnd w:id="57"/>
       <w:bookmarkEnd w:id="58"/>
+      <w:bookmarkEnd w:id="59"/>
     </w:p>
     <w:p>
       <w:proofErr w:type="gramStart"/>
@@ -40416,17 +41040,17 @@
       <w:pPr>
         <w:pStyle w:val="Heading2"/>
       </w:pPr>
-      <w:bookmarkStart w:id="59" w:name="_Ref368293485"/>
-      <w:bookmarkStart w:id="60" w:name="_Ref368293501"/>
-      <w:bookmarkStart w:id="61" w:name="_Ref368296685"/>
-      <w:bookmarkStart w:id="62" w:name="_Toc368557123"/>
+      <w:bookmarkStart w:id="60" w:name="_Ref368293485"/>
+      <w:bookmarkStart w:id="61" w:name="_Ref368293501"/>
+      <w:bookmarkStart w:id="62" w:name="_Ref368296685"/>
+      <w:bookmarkStart w:id="63" w:name="_Toc368557123"/>
       <w:r>
         <w:t>User</w:t>
       </w:r>
-      <w:bookmarkEnd w:id="59"/>
       <w:bookmarkEnd w:id="60"/>
       <w:bookmarkEnd w:id="61"/>
       <w:bookmarkEnd w:id="62"/>
+      <w:bookmarkEnd w:id="63"/>
     </w:p>
     <w:p>
       <w:proofErr w:type="gramStart"/>
@@ -42128,11 +42752,11 @@
       <w:pPr>
         <w:pStyle w:val="Heading2"/>
       </w:pPr>
-      <w:bookmarkStart w:id="63" w:name="_Toc368557124"/>
+      <w:bookmarkStart w:id="64" w:name="_Toc368557124"/>
       <w:r>
         <w:t>User e-mail</w:t>
       </w:r>
-      <w:bookmarkEnd w:id="63"/>
+      <w:bookmarkEnd w:id="64"/>
     </w:p>
     <w:p>
       <w:proofErr w:type="gramStart"/>
@@ -42991,8 +43615,8 @@
       <w:pPr>
         <w:pStyle w:val="Heading2"/>
       </w:pPr>
-      <w:bookmarkStart w:id="64" w:name="_Ref368553651"/>
-      <w:bookmarkStart w:id="65" w:name="_Toc368557125"/>
+      <w:bookmarkStart w:id="65" w:name="_Ref368553651"/>
+      <w:bookmarkStart w:id="66" w:name="_Toc368557125"/>
       <w:r>
         <w:t>U</w:t>
       </w:r>
@@ -43005,8 +43629,8 @@
       <w:r>
         <w:t>group</w:t>
       </w:r>
-      <w:bookmarkEnd w:id="64"/>
       <w:bookmarkEnd w:id="65"/>
+      <w:bookmarkEnd w:id="66"/>
     </w:p>
     <w:p>
       <w:proofErr w:type="gramStart"/>
@@ -43609,14 +44233,14 @@
       <w:pPr>
         <w:pStyle w:val="Heading2"/>
       </w:pPr>
-      <w:bookmarkStart w:id="66" w:name="_Toc368557126"/>
+      <w:bookmarkStart w:id="67" w:name="_Toc368557126"/>
       <w:r>
         <w:t xml:space="preserve">User group </w:t>
       </w:r>
       <w:r>
         <w:t>user</w:t>
       </w:r>
-      <w:bookmarkEnd w:id="66"/>
+      <w:bookmarkEnd w:id="67"/>
     </w:p>
     <w:p>
       <w:proofErr w:type="gramStart"/>
@@ -44052,14 +44676,14 @@
       <w:pPr>
         <w:pStyle w:val="Heading2"/>
       </w:pPr>
-      <w:bookmarkStart w:id="67" w:name="_Toc368557127"/>
+      <w:bookmarkStart w:id="68" w:name="_Toc368557127"/>
       <w:r>
         <w:t xml:space="preserve">ZaBa mappings </w:t>
       </w:r>
       <w:r>
         <w:t>location</w:t>
       </w:r>
-      <w:bookmarkEnd w:id="67"/>
+      <w:bookmarkEnd w:id="68"/>
     </w:p>
     <w:tbl>
       <w:tblPr>
@@ -44647,7 +45271,7 @@
       <w:pPr>
         <w:pStyle w:val="Heading1"/>
       </w:pPr>
-      <w:bookmarkStart w:id="68" w:name="_Toc368557128"/>
+      <w:bookmarkStart w:id="69" w:name="_Toc368557128"/>
       <w:r>
         <w:t xml:space="preserve">INTEGRACIJA SA </w:t>
       </w:r>
@@ -44657,7 +45281,7 @@
       <w:r>
         <w:t xml:space="preserve"> SUSTAVIMA</w:t>
       </w:r>
-      <w:bookmarkEnd w:id="68"/>
+      <w:bookmarkEnd w:id="69"/>
     </w:p>
     <w:p>
       <w:r>
@@ -44717,16 +45341,16 @@
       <w:pPr>
         <w:pStyle w:val="Heading2"/>
       </w:pPr>
-      <w:bookmarkStart w:id="69" w:name="_Ref356552752"/>
-      <w:bookmarkStart w:id="70" w:name="_Toc368557129"/>
+      <w:bookmarkStart w:id="70" w:name="_Ref356552752"/>
+      <w:bookmarkStart w:id="71" w:name="_Toc368557129"/>
       <w:r>
         <w:t>SOVA</w:t>
       </w:r>
       <w:r>
         <w:t xml:space="preserve"> SERVICE</w:t>
       </w:r>
-      <w:bookmarkEnd w:id="69"/>
       <w:bookmarkEnd w:id="70"/>
+      <w:bookmarkEnd w:id="71"/>
     </w:p>
     <w:p>
       <w:proofErr w:type="gramStart"/>
@@ -44798,18 +45422,18 @@
       <w:pPr>
         <w:pStyle w:val="Heading2"/>
       </w:pPr>
-      <w:bookmarkStart w:id="71" w:name="_Ref356552722"/>
-      <w:bookmarkStart w:id="72" w:name="_Ref356572968"/>
-      <w:bookmarkStart w:id="73" w:name="_Toc368557130"/>
+      <w:bookmarkStart w:id="72" w:name="_Ref356552722"/>
+      <w:bookmarkStart w:id="73" w:name="_Ref356572968"/>
+      <w:bookmarkStart w:id="74" w:name="_Toc368557130"/>
       <w:r>
         <w:t>API</w:t>
       </w:r>
-      <w:bookmarkEnd w:id="71"/>
+      <w:bookmarkEnd w:id="72"/>
       <w:r>
         <w:t xml:space="preserve"> SERVICE</w:t>
       </w:r>
-      <w:bookmarkEnd w:id="72"/>
       <w:bookmarkEnd w:id="73"/>
+      <w:bookmarkEnd w:id="74"/>
     </w:p>
     <w:p>
       <w:proofErr w:type="gramStart"/>
@@ -44911,13 +45535,13 @@
       <w:pPr>
         <w:pStyle w:val="Heading1"/>
       </w:pPr>
-      <w:bookmarkStart w:id="74" w:name="_Ref360457372"/>
-      <w:bookmarkStart w:id="75" w:name="_Toc368557131"/>
+      <w:bookmarkStart w:id="75" w:name="_Ref360457372"/>
+      <w:bookmarkStart w:id="76" w:name="_Toc368557131"/>
       <w:r>
         <w:t>EXECUTION TIME MEASUREMENT</w:t>
       </w:r>
-      <w:bookmarkEnd w:id="74"/>
       <w:bookmarkEnd w:id="75"/>
+      <w:bookmarkEnd w:id="76"/>
     </w:p>
     <w:p>
       <w:proofErr w:type="gramStart"/>
@@ -45714,14 +46338,14 @@
           <w:lang w:val="hr-HR"/>
         </w:rPr>
       </w:pPr>
-      <w:bookmarkStart w:id="76" w:name="_Toc368557132"/>
+      <w:bookmarkStart w:id="77" w:name="_Toc368557132"/>
       <w:r>
         <w:rPr>
           <w:lang w:val="hr-HR"/>
         </w:rPr>
         <w:t>E-MAIL PREDLOŠCI</w:t>
       </w:r>
-      <w:bookmarkEnd w:id="76"/>
+      <w:bookmarkEnd w:id="77"/>
     </w:p>
     <w:p>
       <w:r>
@@ -45764,16 +46388,16 @@
           <w:lang w:val="hr-HR"/>
         </w:rPr>
       </w:pPr>
-      <w:bookmarkStart w:id="77" w:name="_Ref368556262"/>
-      <w:bookmarkStart w:id="78" w:name="_Toc368557133"/>
+      <w:bookmarkStart w:id="78" w:name="_Ref368556262"/>
+      <w:bookmarkStart w:id="79" w:name="_Toc368557133"/>
       <w:r>
         <w:rPr>
           <w:lang w:val="hr-HR"/>
         </w:rPr>
         <w:t>email_etm.ftl</w:t>
       </w:r>
-      <w:bookmarkEnd w:id="77"/>
       <w:bookmarkEnd w:id="78"/>
+      <w:bookmarkEnd w:id="79"/>
     </w:p>
     <w:p>
       <w:r>
@@ -46439,8 +47063,8 @@
       <w:pPr>
         <w:pStyle w:val="Heading2"/>
       </w:pPr>
-      <w:bookmarkStart w:id="79" w:name="_Ref360456319"/>
-      <w:bookmarkStart w:id="80" w:name="_Toc368557134"/>
+      <w:bookmarkStart w:id="80" w:name="_Ref360456319"/>
+      <w:bookmarkStart w:id="81" w:name="_Toc368557134"/>
       <w:proofErr w:type="gramStart"/>
       <w:r>
         <w:t>email</w:t>
@@ -46449,8 +47073,8 @@
       <w:r>
         <w:t>_gfi_sync.ftl</w:t>
       </w:r>
-      <w:bookmarkEnd w:id="79"/>
       <w:bookmarkEnd w:id="80"/>
+      <w:bookmarkEnd w:id="81"/>
     </w:p>
     <w:p>
       <w:proofErr w:type="gramStart"/>
@@ -46785,7 +47409,7 @@
       <w:pPr>
         <w:pStyle w:val="Heading2"/>
       </w:pPr>
-      <w:bookmarkStart w:id="81" w:name="_Toc368557135"/>
+      <w:bookmarkStart w:id="82" w:name="_Toc368557135"/>
       <w:proofErr w:type="gramStart"/>
       <w:r>
         <w:t>email</w:t>
@@ -46794,7 +47418,7 @@
       <w:r>
         <w:t>_gfi_sync_report.ftl</w:t>
       </w:r>
-      <w:bookmarkEnd w:id="81"/>
+      <w:bookmarkEnd w:id="82"/>
     </w:p>
     <w:p>
       <w:r>
@@ -47389,8 +48013,8 @@
       <w:pPr>
         <w:pStyle w:val="Heading2"/>
       </w:pPr>
-      <w:bookmarkStart w:id="82" w:name="_Toc368557136"/>
-      <w:bookmarkStart w:id="83" w:name="_Ref368561916"/>
+      <w:bookmarkStart w:id="83" w:name="_Toc368557136"/>
+      <w:bookmarkStart w:id="84" w:name="_Ref368561916"/>
       <w:proofErr w:type="gramStart"/>
       <w:r>
         <w:t>email</w:t>
@@ -47399,8 +48023,8 @@
       <w:r>
         <w:t>_tender.ftl</w:t>
       </w:r>
-      <w:bookmarkEnd w:id="82"/>
       <w:bookmarkEnd w:id="83"/>
+      <w:bookmarkEnd w:id="84"/>
     </w:p>
     <w:p>
       <w:proofErr w:type="gramStart"/>
@@ -47715,7 +48339,7 @@
       <w:pPr>
         <w:pStyle w:val="Heading2"/>
       </w:pPr>
-      <w:bookmarkStart w:id="84" w:name="_Toc368557137"/>
+      <w:bookmarkStart w:id="85" w:name="_Toc368557137"/>
       <w:proofErr w:type="gramStart"/>
       <w:r>
         <w:t>email</w:t>
@@ -47724,7 +48348,7 @@
       <w:r>
         <w:t>_tender_brm.ftl</w:t>
       </w:r>
-      <w:bookmarkEnd w:id="84"/>
+      <w:bookmarkEnd w:id="85"/>
     </w:p>
     <w:p>
       <w:proofErr w:type="gramStart"/>
@@ -48223,8 +48847,8 @@
       <w:pPr>
         <w:pStyle w:val="Heading2"/>
       </w:pPr>
-      <w:bookmarkStart w:id="85" w:name="_Ref360456249"/>
-      <w:bookmarkStart w:id="86" w:name="_Toc368557138"/>
+      <w:bookmarkStart w:id="86" w:name="_Ref360456249"/>
+      <w:bookmarkStart w:id="87" w:name="_Toc368557138"/>
       <w:proofErr w:type="gramStart"/>
       <w:r>
         <w:t>email</w:t>
@@ -48233,8 +48857,8 @@
       <w:r>
         <w:t>_user.ftl</w:t>
       </w:r>
-      <w:bookmarkEnd w:id="85"/>
       <w:bookmarkEnd w:id="86"/>
+      <w:bookmarkEnd w:id="87"/>
     </w:p>
     <w:p>
       <w:proofErr w:type="gramStart"/>
@@ -48505,8 +49129,8 @@
       <w:pPr>
         <w:pStyle w:val="Heading2"/>
       </w:pPr>
-      <w:bookmarkStart w:id="87" w:name="_Ref360456262"/>
-      <w:bookmarkStart w:id="88" w:name="_Toc368557139"/>
+      <w:bookmarkStart w:id="88" w:name="_Ref360456262"/>
+      <w:bookmarkStart w:id="89" w:name="_Toc368557139"/>
       <w:proofErr w:type="gramStart"/>
       <w:r>
         <w:t>email</w:t>
@@ -48515,8 +49139,8 @@
       <w:r>
         <w:t>_user_brm.ftl</w:t>
       </w:r>
-      <w:bookmarkEnd w:id="87"/>
       <w:bookmarkEnd w:id="88"/>
+      <w:bookmarkEnd w:id="89"/>
     </w:p>
     <w:p>
       <w:proofErr w:type="gramStart"/>
@@ -48876,8 +49500,8 @@
       <w:pPr>
         <w:pStyle w:val="Heading2"/>
       </w:pPr>
-      <w:bookmarkStart w:id="89" w:name="_Toc368557140"/>
-      <w:bookmarkStart w:id="90" w:name="_Ref368557901"/>
+      <w:bookmarkStart w:id="90" w:name="_Toc368557140"/>
+      <w:bookmarkStart w:id="91" w:name="_Ref368557901"/>
       <w:proofErr w:type="gramStart"/>
       <w:r>
         <w:t>email</w:t>
@@ -48886,8 +49510,8 @@
       <w:r>
         <w:t>_user_deleted.ftl</w:t>
       </w:r>
-      <w:bookmarkEnd w:id="89"/>
       <w:bookmarkEnd w:id="90"/>
+      <w:bookmarkEnd w:id="91"/>
     </w:p>
     <w:p>
       <w:proofErr w:type="gramStart"/>
@@ -49230,7 +49854,7 @@
           <w:lang w:val="hr-HR"/>
         </w:rPr>
       </w:pPr>
-      <w:bookmarkStart w:id="91" w:name="_Toc368557141"/>
+      <w:bookmarkStart w:id="92" w:name="_Toc368557141"/>
       <w:r>
         <w:t>GRAFI</w:t>
       </w:r>
@@ -49240,7 +49864,7 @@
         </w:rPr>
         <w:t>ČKO SUČELJE</w:t>
       </w:r>
-      <w:bookmarkEnd w:id="91"/>
+      <w:bookmarkEnd w:id="92"/>
     </w:p>
     <w:p>
       <w:pPr>
@@ -49249,14 +49873,14 @@
           <w:lang w:val="hr-HR"/>
         </w:rPr>
       </w:pPr>
-      <w:bookmarkStart w:id="92" w:name="_Toc368557142"/>
+      <w:bookmarkStart w:id="93" w:name="_Toc368557142"/>
       <w:r>
         <w:rPr>
           <w:lang w:val="hr-HR"/>
         </w:rPr>
         <w:t>NASLOVNICA</w:t>
       </w:r>
-      <w:bookmarkEnd w:id="92"/>
+      <w:bookmarkEnd w:id="93"/>
     </w:p>
     <w:p>
       <w:proofErr w:type="gramStart"/>
@@ -49877,15 +50501,15 @@
       <w:pPr>
         <w:pStyle w:val="Heading2"/>
       </w:pPr>
-      <w:bookmarkStart w:id="93" w:name="_Ref368553068"/>
-      <w:bookmarkStart w:id="94" w:name="_Ref368557042"/>
-      <w:bookmarkStart w:id="95" w:name="_Toc368557143"/>
+      <w:bookmarkStart w:id="94" w:name="_Ref368553068"/>
+      <w:bookmarkStart w:id="95" w:name="_Ref368557042"/>
+      <w:bookmarkStart w:id="96" w:name="_Toc368557143"/>
       <w:r>
         <w:t>KORISNICI</w:t>
       </w:r>
-      <w:bookmarkEnd w:id="93"/>
       <w:bookmarkEnd w:id="94"/>
       <w:bookmarkEnd w:id="95"/>
+      <w:bookmarkEnd w:id="96"/>
     </w:p>
     <w:p>
       <w:proofErr w:type="gramStart"/>
@@ -50404,13 +51028,13 @@
       <w:pPr>
         <w:pStyle w:val="Heading3"/>
       </w:pPr>
-      <w:bookmarkStart w:id="96" w:name="_Toc368557144"/>
-      <w:bookmarkStart w:id="97" w:name="_Ref368557567"/>
+      <w:bookmarkStart w:id="97" w:name="_Toc368557144"/>
+      <w:bookmarkStart w:id="98" w:name="_Ref368557567"/>
       <w:r>
         <w:t>DETALJI</w:t>
       </w:r>
-      <w:bookmarkEnd w:id="96"/>
       <w:bookmarkEnd w:id="97"/>
+      <w:bookmarkEnd w:id="98"/>
     </w:p>
     <w:p>
       <w:proofErr w:type="gramStart"/>
@@ -50468,11 +51092,11 @@
       <w:pPr>
         <w:pStyle w:val="Heading4"/>
       </w:pPr>
-      <w:bookmarkStart w:id="98" w:name="_Toc368557145"/>
+      <w:bookmarkStart w:id="99" w:name="_Toc368557145"/>
       <w:r>
         <w:t>KORISNIČKI PODACI</w:t>
       </w:r>
-      <w:bookmarkEnd w:id="98"/>
+      <w:bookmarkEnd w:id="99"/>
     </w:p>
     <w:p>
       <w:proofErr w:type="gramStart"/>
@@ -51037,11 +51661,11 @@
       <w:pPr>
         <w:pStyle w:val="Heading4"/>
       </w:pPr>
-      <w:bookmarkStart w:id="99" w:name="_Toc368557146"/>
+      <w:bookmarkStart w:id="100" w:name="_Toc368557146"/>
       <w:r>
         <w:t>PODACI O PODUZEĆU</w:t>
       </w:r>
-      <w:bookmarkEnd w:id="99"/>
+      <w:bookmarkEnd w:id="100"/>
     </w:p>
     <w:p>
       <w:proofErr w:type="gramStart"/>
@@ -51334,33 +51958,16 @@
       <w:pPr>
         <w:pStyle w:val="Heading4"/>
       </w:pPr>
-      <w:bookmarkStart w:id="100" w:name="_Toc368557147"/>
+      <w:bookmarkStart w:id="101" w:name="_Toc368557147"/>
       <w:r>
         <w:t>PROJEKTI</w:t>
-      </w:r>
-      <w:bookmarkEnd w:id="100"/>
-    </w:p>
-    <w:p>
-      <w:proofErr w:type="gramStart"/>
-      <w:r>
-        <w:t>Ovaj tab daje pregled korisnikovih projekata.</w:t>
-      </w:r>
-      <w:proofErr w:type="gramEnd"/>
-    </w:p>
-    <w:p>
-      <w:pPr>
-        <w:pStyle w:val="Heading4"/>
-      </w:pPr>
-      <w:bookmarkStart w:id="101" w:name="_Toc368557148"/>
-      <w:r>
-        <w:t>PRIHVATLJIVI NATJEČAJI</w:t>
       </w:r>
       <w:bookmarkEnd w:id="101"/>
     </w:p>
     <w:p>
       <w:proofErr w:type="gramStart"/>
       <w:r>
-        <w:t>Ovaj tab daje pregled natječaja koji su prihvatljivi za korisnika.</w:t>
+        <w:t>Ovaj tab daje pregled korisnikovih projekata.</w:t>
       </w:r>
       <w:proofErr w:type="gramEnd"/>
     </w:p>
@@ -51368,237 +51975,254 @@
       <w:pPr>
         <w:pStyle w:val="Heading4"/>
       </w:pPr>
-      <w:bookmarkStart w:id="102" w:name="_Ref368556889"/>
-      <w:bookmarkStart w:id="103" w:name="_Toc368557149"/>
-      <w:r>
-        <w:t>E-MAIL</w:t>
+      <w:bookmarkStart w:id="102" w:name="_Toc368557148"/>
+      <w:r>
+        <w:t>PRIHVATLJIVI NATJEČAJI</w:t>
       </w:r>
       <w:bookmarkEnd w:id="102"/>
-      <w:bookmarkEnd w:id="103"/>
     </w:p>
     <w:p>
-      <w:r>
-        <w:t xml:space="preserve">Ovaj tab omogućuje slanje e-mail korisniku, </w:t>
-      </w:r>
       <w:proofErr w:type="gramStart"/>
       <w:r>
-        <w:t>te</w:t>
+        <w:t>Ovaj tab daje pregled natječaja koji su prihvatljivi za korisnika.</w:t>
       </w:r>
       <w:proofErr w:type="gramEnd"/>
-      <w:r>
-        <w:t xml:space="preserve"> daje pregled svih e-mailova koji su poslani korisniku.</w:t>
-      </w:r>
     </w:p>
     <w:p>
-      <w:r>
-        <w:t xml:space="preserve">Svaki e-mail koji se šalje korisniku adresira se </w:t>
-      </w:r>
-      <w:proofErr w:type="gramStart"/>
-      <w:r>
-        <w:t>na</w:t>
-      </w:r>
-      <w:proofErr w:type="gramEnd"/>
-      <w:r>
-        <w:t xml:space="preserve"> njegovu primarnu i, ako je setirana, na sekundarnu e-mail adresu. Također, kopija svakog e-maila koji se pošalje korisniku, šalje se </w:t>
-      </w:r>
-      <w:proofErr w:type="gramStart"/>
-      <w:r>
-        <w:t>i  primarnom</w:t>
-      </w:r>
-      <w:proofErr w:type="gramEnd"/>
-      <w:r>
-        <w:t xml:space="preserve"> i sekundarnom voditelju poslovnih odnosa (ako su isti setirani za korisnika).</w:t>
-      </w:r>
-    </w:p>
-    <w:p>
-      <w:pPr>
-        <w:rPr>
-          <w:u w:val="single"/>
-        </w:rPr>
-      </w:pPr>
-    </w:p>
-    <w:p>
-      <w:r>
-        <w:rPr>
-          <w:u w:val="single"/>
-        </w:rPr>
-        <w:t>Napomena</w:t>
-      </w:r>
-      <w:r>
-        <w:t xml:space="preserve">: </w:t>
-      </w:r>
-      <w:r>
-        <w:t xml:space="preserve">E-mail koji se šalje korisniku definiran je </w:t>
-      </w:r>
-      <w:r>
-        <w:rPr>
-          <w:i/>
-        </w:rPr>
-        <w:t>email_user.ftl</w:t>
-      </w:r>
-      <w:r>
-        <w:t xml:space="preserve"> predloškom (vidi poglavlje </w:t>
-      </w:r>
-      <w:r>
-        <w:fldChar w:fldCharType="begin"/>
-      </w:r>
-      <w:r>
-        <w:instrText xml:space="preserve"> REF _Ref360456249 \r \h </w:instrText>
-      </w:r>
-      <w:r>
-        <w:fldChar w:fldCharType="separate"/>
-      </w:r>
-      <w:r>
-        <w:t>7.6</w:t>
-      </w:r>
-      <w:r>
-        <w:fldChar w:fldCharType="end"/>
-      </w:r>
-      <w:r>
-        <w:t>)</w:t>
-      </w:r>
-      <w:r>
-        <w:t xml:space="preserve">, dok je e-mail koji se šalje voditelju poslovnih odnosa definiran </w:t>
-      </w:r>
-      <w:r>
-        <w:rPr>
-          <w:i/>
-        </w:rPr>
-        <w:t>email_user_brm.ftl</w:t>
-      </w:r>
-      <w:r>
-        <w:t xml:space="preserve"> </w:t>
-      </w:r>
-      <w:r>
-        <w:t>predloškom (</w:t>
-      </w:r>
-      <w:r>
-        <w:t xml:space="preserve">vidi poglavlje </w:t>
-      </w:r>
-      <w:r>
-        <w:fldChar w:fldCharType="begin"/>
-      </w:r>
-      <w:r>
-        <w:instrText xml:space="preserve"> REF _Ref360456262 \r \h </w:instrText>
-      </w:r>
-      <w:r>
-        <w:fldChar w:fldCharType="separate"/>
-      </w:r>
-      <w:r>
-        <w:t>7.7</w:t>
-      </w:r>
-      <w:r>
-        <w:fldChar w:fldCharType="end"/>
-      </w:r>
-      <w:r>
-        <w:t>)</w:t>
-      </w:r>
-      <w:r>
-        <w:t>.</w:t>
-      </w:r>
-    </w:p>
-    <w:p>
       <w:pPr>
         <w:pStyle w:val="Heading4"/>
       </w:pPr>
-      <w:bookmarkStart w:id="104" w:name="_Toc368557150"/>
-      <w:r>
-        <w:t>VODITELJI POSLOVNOG ODNOSA</w:t>
-      </w:r>
+      <w:bookmarkStart w:id="103" w:name="_Ref368556889"/>
+      <w:bookmarkStart w:id="104" w:name="_Toc368557149"/>
+      <w:r>
+        <w:t>E-MAIL</w:t>
+      </w:r>
+      <w:bookmarkEnd w:id="103"/>
       <w:bookmarkEnd w:id="104"/>
     </w:p>
     <w:p>
+      <w:r>
+        <w:t xml:space="preserve">Ovaj tab omogućuje slanje e-mail korisniku, </w:t>
+      </w:r>
       <w:proofErr w:type="gramStart"/>
       <w:r>
-        <w:t xml:space="preserve">Na ovom tabu moguće je </w:t>
-      </w:r>
-      <w:r>
-        <w:t>odabrati</w:t>
-      </w:r>
-      <w:r>
-        <w:t xml:space="preserve"> primarnog i sekundarnog voditelja poslovnih odnosa za korisnika.</w:t>
+        <w:t>te</w:t>
       </w:r>
       <w:proofErr w:type="gramEnd"/>
       <w:r>
-        <w:t xml:space="preserve"> </w:t>
+        <w:t xml:space="preserve"> daje pregled svih e-mailova koji su poslani korisniku.</w:t>
       </w:r>
     </w:p>
     <w:p>
-      <w:pPr>
-        <w:rPr>
-          <w:u w:val="single"/>
-        </w:rPr>
-      </w:pPr>
+      <w:r>
+        <w:t xml:space="preserve">Svaki e-mail koji se šalje korisniku adresira se </w:t>
+      </w:r>
+      <w:proofErr w:type="gramStart"/>
+      <w:r>
+        <w:t>na</w:t>
+      </w:r>
+      <w:proofErr w:type="gramEnd"/>
+      <w:r>
+        <w:t xml:space="preserve"> njegovu primarnu i, ako je setirana, na sekundarnu e-mail adresu. Također, kopija svakog e-maila koji se pošalje korisniku, šalje se </w:t>
+      </w:r>
+      <w:proofErr w:type="gramStart"/>
+      <w:r>
+        <w:t>i  primarnom</w:t>
+      </w:r>
+      <w:proofErr w:type="gramEnd"/>
+      <w:r>
+        <w:t xml:space="preserve"> i sekundarnom voditelju poslovnih odnosa (ako su isti setirani za korisnika).</w:t>
+      </w:r>
     </w:p>
     <w:p>
-      <w:r>
+      <w:pPr>
         <w:rPr>
           <w:u w:val="single"/>
         </w:rPr>
-        <w:t>Napomena</w:t>
-      </w:r>
-      <w:r>
-        <w:t xml:space="preserve">: Voditelje poslovnih odnosa moguće je administrirati kroz GUI opisan u poglavlju </w:t>
-      </w:r>
-      <w:r>
-        <w:fldChar w:fldCharType="begin"/>
-      </w:r>
-      <w:r>
-        <w:instrText xml:space="preserve"> REF _Ref360456054 \r \h </w:instrText>
-      </w:r>
-      <w:r>
-        <w:fldChar w:fldCharType="separate"/>
-      </w:r>
-      <w:r>
-        <w:t>8.9.9</w:t>
-      </w:r>
-      <w:r>
-        <w:fldChar w:fldCharType="end"/>
-      </w:r>
-      <w:r>
-        <w:t>.</w:t>
-      </w:r>
+      </w:pPr>
     </w:p>
     <w:p>
-      <w:pPr>
-        <w:pStyle w:val="Heading3"/>
-      </w:pPr>
-      <w:bookmarkStart w:id="105" w:name="_Ref368557649"/>
-      <w:r>
-        <w:t>POVIJEST GFI SINKRONIZACIJA</w:t>
+      <w:r>
+        <w:rPr>
+          <w:u w:val="single"/>
+        </w:rPr>
+        <w:t>Napomena</w:t>
+      </w:r>
+      <w:r>
+        <w:t xml:space="preserve">: </w:t>
+      </w:r>
+      <w:r>
+        <w:t xml:space="preserve">E-mail koji se šalje korisniku definiran je </w:t>
+      </w:r>
+      <w:r>
+        <w:rPr>
+          <w:i/>
+        </w:rPr>
+        <w:t>email_user.ftl</w:t>
+      </w:r>
+      <w:r>
+        <w:t xml:space="preserve"> predloškom (vidi poglavlje </w:t>
+      </w:r>
+      <w:r>
+        <w:fldChar w:fldCharType="begin"/>
+      </w:r>
+      <w:r>
+        <w:instrText xml:space="preserve"> REF _Ref360456249 \r \h </w:instrText>
+      </w:r>
+      <w:r>
+        <w:fldChar w:fldCharType="separate"/>
+      </w:r>
+      <w:r>
+        <w:t>7.6</w:t>
+      </w:r>
+      <w:r>
+        <w:fldChar w:fldCharType="end"/>
+      </w:r>
+      <w:r>
+        <w:t>)</w:t>
+      </w:r>
+      <w:r>
+        <w:t xml:space="preserve">, dok je e-mail koji se šalje voditelju poslovnih odnosa definiran </w:t>
+      </w:r>
+      <w:r>
+        <w:rPr>
+          <w:i/>
+        </w:rPr>
+        <w:t>email_user_brm.ftl</w:t>
+      </w:r>
+      <w:r>
+        <w:t xml:space="preserve"> </w:t>
+      </w:r>
+      <w:r>
+        <w:t>predloškom (</w:t>
+      </w:r>
+      <w:r>
+        <w:t xml:space="preserve">vidi poglavlje </w:t>
+      </w:r>
+      <w:r>
+        <w:fldChar w:fldCharType="begin"/>
+      </w:r>
+      <w:r>
+        <w:instrText xml:space="preserve"> REF _Ref360456262 \r \h </w:instrText>
+      </w:r>
+      <w:r>
+        <w:fldChar w:fldCharType="separate"/>
+      </w:r>
+      <w:r>
+        <w:t>7.7</w:t>
+      </w:r>
+      <w:r>
+        <w:fldChar w:fldCharType="end"/>
+      </w:r>
+      <w:r>
+        <w:t>)</w:t>
+      </w:r>
+      <w:r>
+        <w:t>.</w:t>
+      </w:r>
+    </w:p>
+    <w:p>
+      <w:pPr>
+        <w:pStyle w:val="Heading4"/>
+      </w:pPr>
+      <w:bookmarkStart w:id="105" w:name="_Toc368557150"/>
+      <w:r>
+        <w:t>VODITELJI POSLOVNOG ODNOSA</w:t>
       </w:r>
       <w:bookmarkEnd w:id="105"/>
     </w:p>
     <w:p>
-      <w:r>
-        <w:t xml:space="preserve">Ova stranica daje pregled svih GFI sinkronizacija koje su provedene </w:t>
-      </w:r>
       <w:proofErr w:type="gramStart"/>
       <w:r>
-        <w:t>sa</w:t>
+        <w:t xml:space="preserve">Na ovom tabu moguće je </w:t>
+      </w:r>
+      <w:r>
+        <w:t>odabrati</w:t>
+      </w:r>
+      <w:r>
+        <w:t xml:space="preserve"> primarnog i sekundarnog voditelja poslovnih odnosa za korisnika.</w:t>
       </w:r>
       <w:proofErr w:type="gramEnd"/>
       <w:r>
-        <w:t xml:space="preserve"> nekim osnovnim informacijama. Za svaku sinkonizaciju moguće je pogledati i detalje, </w:t>
-      </w:r>
-      <w:proofErr w:type="gramStart"/>
-      <w:r>
-        <w:t>te</w:t>
-      </w:r>
-      <w:proofErr w:type="gramEnd"/>
-      <w:r>
-        <w:t xml:space="preserve"> je obrisati.</w:t>
+        <w:t xml:space="preserve"> </w:t>
       </w:r>
     </w:p>
     <w:p>
       <w:pPr>
+        <w:rPr>
+          <w:u w:val="single"/>
+        </w:rPr>
+      </w:pPr>
+    </w:p>
+    <w:p>
+      <w:r>
+        <w:rPr>
+          <w:u w:val="single"/>
+        </w:rPr>
+        <w:t>Napomena</w:t>
+      </w:r>
+      <w:r>
+        <w:t xml:space="preserve">: Voditelje poslovnih odnosa moguće je administrirati kroz GUI opisan u poglavlju </w:t>
+      </w:r>
+      <w:r>
+        <w:fldChar w:fldCharType="begin"/>
+      </w:r>
+      <w:r>
+        <w:instrText xml:space="preserve"> REF _Ref360456054 \r \h </w:instrText>
+      </w:r>
+      <w:r>
+        <w:fldChar w:fldCharType="separate"/>
+      </w:r>
+      <w:r>
+        <w:t>8.9.9</w:t>
+      </w:r>
+      <w:r>
+        <w:fldChar w:fldCharType="end"/>
+      </w:r>
+      <w:r>
+        <w:t>.</w:t>
+      </w:r>
+    </w:p>
+    <w:p>
+      <w:pPr>
+        <w:pStyle w:val="Heading3"/>
+      </w:pPr>
+      <w:bookmarkStart w:id="106" w:name="_Ref368557649"/>
+      <w:r>
+        <w:t>POVIJEST GFI SINKRONIZACIJA</w:t>
+      </w:r>
+      <w:bookmarkEnd w:id="106"/>
+    </w:p>
+    <w:p>
+      <w:r>
+        <w:t xml:space="preserve">Ova stranica daje pregled svih GFI sinkronizacija koje su provedene </w:t>
+      </w:r>
+      <w:proofErr w:type="gramStart"/>
+      <w:r>
+        <w:t>sa</w:t>
+      </w:r>
+      <w:proofErr w:type="gramEnd"/>
+      <w:r>
+        <w:t xml:space="preserve"> nekim osnovnim informacijama. Za svaku sinkonizaciju moguće je pogledati i detalje, </w:t>
+      </w:r>
+      <w:proofErr w:type="gramStart"/>
+      <w:r>
+        <w:t>te</w:t>
+      </w:r>
+      <w:proofErr w:type="gramEnd"/>
+      <w:r>
+        <w:t xml:space="preserve"> je obrisati.</w:t>
+      </w:r>
+    </w:p>
+    <w:p>
+      <w:pPr>
         <w:pStyle w:val="Heading2"/>
         <w:rPr>
           <w:lang w:val="hr-HR"/>
         </w:rPr>
       </w:pPr>
-      <w:bookmarkStart w:id="106" w:name="_Ref368551908"/>
-      <w:bookmarkStart w:id="107" w:name="_Toc368557151"/>
+      <w:bookmarkStart w:id="107" w:name="_Ref368551908"/>
+      <w:bookmarkStart w:id="108" w:name="_Toc368557151"/>
       <w:r>
         <w:t>NATJE</w:t>
       </w:r>
@@ -51608,8 +52232,8 @@
         </w:rPr>
         <w:t>ČAJI</w:t>
       </w:r>
-      <w:bookmarkEnd w:id="106"/>
       <w:bookmarkEnd w:id="107"/>
+      <w:bookmarkEnd w:id="108"/>
     </w:p>
     <w:p>
       <w:proofErr w:type="gramStart"/>
@@ -52008,13 +52632,13 @@
       <w:pPr>
         <w:pStyle w:val="Heading3"/>
       </w:pPr>
-      <w:bookmarkStart w:id="108" w:name="_Toc368557152"/>
-      <w:bookmarkStart w:id="109" w:name="_Ref368561294"/>
+      <w:bookmarkStart w:id="109" w:name="_Toc368557152"/>
+      <w:bookmarkStart w:id="110" w:name="_Ref368561294"/>
       <w:r>
         <w:t>DETALJI NATJEČAJA</w:t>
       </w:r>
-      <w:bookmarkEnd w:id="108"/>
       <w:bookmarkEnd w:id="109"/>
+      <w:bookmarkEnd w:id="110"/>
     </w:p>
     <w:p>
       <w:r>
@@ -52193,13 +52817,13 @@
       <w:pPr>
         <w:pStyle w:val="Heading3"/>
       </w:pPr>
-      <w:bookmarkStart w:id="110" w:name="_Ref368552199"/>
-      <w:bookmarkStart w:id="111" w:name="_Toc368557153"/>
+      <w:bookmarkStart w:id="111" w:name="_Ref368552199"/>
+      <w:bookmarkStart w:id="112" w:name="_Toc368557153"/>
       <w:r>
         <w:t>UREDI NATJEČAJ</w:t>
       </w:r>
-      <w:bookmarkEnd w:id="110"/>
       <w:bookmarkEnd w:id="111"/>
+      <w:bookmarkEnd w:id="112"/>
     </w:p>
     <w:p>
       <w:pPr>
@@ -52291,13 +52915,13 @@
       <w:pPr>
         <w:pStyle w:val="Heading2"/>
       </w:pPr>
-      <w:bookmarkStart w:id="112" w:name="_Ref368474438"/>
-      <w:bookmarkStart w:id="113" w:name="_Toc368557154"/>
+      <w:bookmarkStart w:id="113" w:name="_Ref368474438"/>
+      <w:bookmarkStart w:id="114" w:name="_Toc368557154"/>
       <w:r>
         <w:t>INVESTICIJE</w:t>
       </w:r>
-      <w:bookmarkEnd w:id="112"/>
       <w:bookmarkEnd w:id="113"/>
+      <w:bookmarkEnd w:id="114"/>
     </w:p>
     <w:p>
       <w:proofErr w:type="gramStart"/>
@@ -52524,13 +53148,13 @@
       <w:pPr>
         <w:pStyle w:val="Heading2"/>
       </w:pPr>
-      <w:bookmarkStart w:id="114" w:name="_Ref368293144"/>
-      <w:bookmarkStart w:id="115" w:name="_Toc368557155"/>
+      <w:bookmarkStart w:id="115" w:name="_Ref368293144"/>
+      <w:bookmarkStart w:id="116" w:name="_Toc368557155"/>
       <w:r>
         <w:t>ČLANCI</w:t>
       </w:r>
-      <w:bookmarkEnd w:id="114"/>
       <w:bookmarkEnd w:id="115"/>
+      <w:bookmarkEnd w:id="116"/>
     </w:p>
     <w:p>
       <w:proofErr w:type="gramStart"/>
@@ -52742,11 +53366,11 @@
       <w:pPr>
         <w:pStyle w:val="Heading2"/>
       </w:pPr>
-      <w:bookmarkStart w:id="116" w:name="_Toc368557156"/>
+      <w:bookmarkStart w:id="117" w:name="_Toc368557156"/>
       <w:r>
         <w:t>STATISTIKE</w:t>
       </w:r>
-      <w:bookmarkEnd w:id="116"/>
+      <w:bookmarkEnd w:id="117"/>
     </w:p>
     <w:p>
       <w:r>
@@ -52923,41 +53547,31 @@
       <w:pPr>
         <w:pStyle w:val="Heading2"/>
       </w:pPr>
-      <w:bookmarkStart w:id="117" w:name="_Ref368295575"/>
-      <w:bookmarkStart w:id="118" w:name="_Toc368557157"/>
+      <w:bookmarkStart w:id="118" w:name="_Ref368295575"/>
+      <w:bookmarkStart w:id="119" w:name="_Toc368557157"/>
       <w:r>
         <w:t>KONTAKTI</w:t>
       </w:r>
-      <w:bookmarkEnd w:id="117"/>
       <w:bookmarkEnd w:id="118"/>
-    </w:p>
-    <w:p>
-      <w:pPr>
-        <w:pStyle w:val="Heading2"/>
-      </w:pPr>
-      <w:bookmarkStart w:id="119" w:name="_Toc368557158"/>
-      <w:r>
-        <w:t>E-MAIL</w:t>
-      </w:r>
       <w:bookmarkEnd w:id="119"/>
     </w:p>
     <w:p>
       <w:pPr>
         <w:pStyle w:val="Heading2"/>
       </w:pPr>
-      <w:bookmarkStart w:id="120" w:name="_Toc368557159"/>
-      <w:r>
-        <w:t>POSTAVKE</w:t>
+      <w:bookmarkStart w:id="120" w:name="_Toc368557158"/>
+      <w:r>
+        <w:t>E-MAIL</w:t>
       </w:r>
       <w:bookmarkEnd w:id="120"/>
     </w:p>
     <w:p>
       <w:pPr>
-        <w:pStyle w:val="Heading3"/>
-      </w:pPr>
-      <w:bookmarkStart w:id="121" w:name="_Toc368557160"/>
-      <w:r>
-        <w:t>STAVKE ALGORITMA</w:t>
+        <w:pStyle w:val="Heading2"/>
+      </w:pPr>
+      <w:bookmarkStart w:id="121" w:name="_Toc368557159"/>
+      <w:r>
+        <w:t>POSTAVKE</w:t>
       </w:r>
       <w:bookmarkEnd w:id="121"/>
     </w:p>
@@ -52965,131 +53579,141 @@
       <w:pPr>
         <w:pStyle w:val="Heading3"/>
       </w:pPr>
-      <w:bookmarkStart w:id="122" w:name="_Ref360455472"/>
-      <w:bookmarkStart w:id="123" w:name="_Toc368557161"/>
-      <w:r>
-        <w:t>STAVKE PODUZEĆA</w:t>
+      <w:bookmarkStart w:id="122" w:name="_Toc368557160"/>
+      <w:r>
+        <w:t>STAVKE ALGORITMA</w:t>
       </w:r>
       <w:bookmarkEnd w:id="122"/>
-      <w:bookmarkEnd w:id="123"/>
     </w:p>
     <w:p>
       <w:pPr>
         <w:pStyle w:val="Heading3"/>
       </w:pPr>
-      <w:bookmarkStart w:id="124" w:name="_Ref365727841"/>
-      <w:bookmarkStart w:id="125" w:name="_Toc368557162"/>
-      <w:r>
-        <w:t>STAVKE NATJEČAJA</w:t>
-      </w:r>
+      <w:bookmarkStart w:id="123" w:name="_Ref360455472"/>
+      <w:bookmarkStart w:id="124" w:name="_Toc368557161"/>
+      <w:r>
+        <w:t>STAVKE PODUZEĆA</w:t>
+      </w:r>
+      <w:bookmarkEnd w:id="123"/>
       <w:bookmarkEnd w:id="124"/>
-      <w:bookmarkEnd w:id="125"/>
     </w:p>
     <w:p>
       <w:pPr>
         <w:pStyle w:val="Heading3"/>
       </w:pPr>
-      <w:bookmarkStart w:id="126" w:name="_Toc368557163"/>
-      <w:r>
-        <w:t>SEKTORI</w:t>
-      </w:r>
+      <w:bookmarkStart w:id="125" w:name="_Ref365727841"/>
+      <w:bookmarkStart w:id="126" w:name="_Toc368557162"/>
+      <w:r>
+        <w:t>STAVKE NATJEČAJA</w:t>
+      </w:r>
+      <w:bookmarkEnd w:id="125"/>
       <w:bookmarkEnd w:id="126"/>
     </w:p>
     <w:p>
       <w:pPr>
         <w:pStyle w:val="Heading3"/>
       </w:pPr>
-      <w:bookmarkStart w:id="127" w:name="_Ref368504609"/>
-      <w:bookmarkStart w:id="128" w:name="_Toc368557164"/>
-      <w:r>
-        <w:t>ŽUPANIJE</w:t>
+      <w:bookmarkStart w:id="127" w:name="_Toc368557163"/>
+      <w:r>
+        <w:t>SEKTORI</w:t>
       </w:r>
       <w:bookmarkEnd w:id="127"/>
-      <w:bookmarkEnd w:id="128"/>
     </w:p>
     <w:p>
       <w:pPr>
         <w:pStyle w:val="Heading3"/>
       </w:pPr>
-      <w:bookmarkStart w:id="129" w:name="_Ref368504761"/>
-      <w:bookmarkStart w:id="130" w:name="_Toc368557165"/>
-      <w:r>
-        <w:t>OPĆINE / GRADOVI</w:t>
-      </w:r>
+      <w:bookmarkStart w:id="128" w:name="_Ref368504609"/>
+      <w:bookmarkStart w:id="129" w:name="_Toc368557164"/>
+      <w:r>
+        <w:t>ŽUPANIJE</w:t>
+      </w:r>
+      <w:bookmarkEnd w:id="128"/>
       <w:bookmarkEnd w:id="129"/>
-      <w:bookmarkEnd w:id="130"/>
     </w:p>
     <w:p>
       <w:pPr>
         <w:pStyle w:val="Heading3"/>
       </w:pPr>
-      <w:bookmarkStart w:id="131" w:name="_Ref360692691"/>
-      <w:bookmarkStart w:id="132" w:name="_Ref360695994"/>
-      <w:bookmarkStart w:id="133" w:name="_Toc368557166"/>
+      <w:bookmarkStart w:id="130" w:name="_Ref368504761"/>
+      <w:bookmarkStart w:id="131" w:name="_Toc368557165"/>
+      <w:r>
+        <w:t>OPĆINE / GRADOVI</w:t>
+      </w:r>
+      <w:bookmarkEnd w:id="130"/>
+      <w:bookmarkEnd w:id="131"/>
+    </w:p>
+    <w:p>
+      <w:pPr>
+        <w:pStyle w:val="Heading3"/>
+      </w:pPr>
+      <w:bookmarkStart w:id="132" w:name="_Ref360692691"/>
+      <w:bookmarkStart w:id="133" w:name="_Ref360695994"/>
+      <w:bookmarkStart w:id="134" w:name="_Toc368557166"/>
       <w:r>
         <w:t>KORISNIČKE ULOGE</w:t>
       </w:r>
-      <w:bookmarkEnd w:id="131"/>
       <w:bookmarkEnd w:id="132"/>
       <w:bookmarkEnd w:id="133"/>
+      <w:bookmarkEnd w:id="134"/>
     </w:p>
     <w:p>
       <w:pPr>
         <w:pStyle w:val="Heading3"/>
       </w:pPr>
-      <w:bookmarkStart w:id="134" w:name="_Ref368553493"/>
-      <w:bookmarkStart w:id="135" w:name="_Toc368557167"/>
+      <w:bookmarkStart w:id="135" w:name="_Ref368553493"/>
+      <w:bookmarkStart w:id="136" w:name="_Toc368557167"/>
       <w:r>
         <w:t>KORISNIČKE GRUPE</w:t>
       </w:r>
-      <w:bookmarkEnd w:id="134"/>
       <w:bookmarkEnd w:id="135"/>
+      <w:bookmarkEnd w:id="136"/>
     </w:p>
     <w:p>
       <w:pPr>
         <w:pStyle w:val="Heading3"/>
       </w:pPr>
-      <w:bookmarkStart w:id="136" w:name="_Ref360456054"/>
-      <w:bookmarkStart w:id="137" w:name="_Toc368557168"/>
+      <w:bookmarkStart w:id="137" w:name="_Ref360456054"/>
+      <w:bookmarkStart w:id="138" w:name="_Toc368557168"/>
       <w:r>
         <w:t>VODITELJI POSLOVNOG ODNOSA</w:t>
       </w:r>
-      <w:bookmarkEnd w:id="136"/>
       <w:bookmarkEnd w:id="137"/>
+      <w:bookmarkEnd w:id="138"/>
     </w:p>
     <w:p>
       <w:pPr>
         <w:pStyle w:val="Heading3"/>
       </w:pPr>
-      <w:bookmarkStart w:id="138" w:name="_Ref368488467"/>
-      <w:bookmarkStart w:id="139" w:name="_Toc368557169"/>
+      <w:bookmarkStart w:id="139" w:name="_Ref368488467"/>
+      <w:bookmarkStart w:id="140" w:name="_Toc368557169"/>
       <w:r>
         <w:t>ORGANIZACIJSKE JEDINICE</w:t>
       </w:r>
-      <w:bookmarkEnd w:id="138"/>
       <w:bookmarkEnd w:id="139"/>
+      <w:bookmarkEnd w:id="140"/>
     </w:p>
     <w:p>
       <w:pPr>
         <w:pStyle w:val="Heading3"/>
       </w:pPr>
-      <w:bookmarkStart w:id="140" w:name="_Ref368293014"/>
-      <w:bookmarkStart w:id="141" w:name="_Toc368557170"/>
+      <w:bookmarkStart w:id="141" w:name="_Ref368293014"/>
+      <w:bookmarkStart w:id="142" w:name="_Toc368557170"/>
       <w:r>
         <w:t>KONFIGURACIJSKI PARAMETRI</w:t>
       </w:r>
-      <w:bookmarkEnd w:id="140"/>
       <w:bookmarkEnd w:id="141"/>
+      <w:bookmarkEnd w:id="142"/>
     </w:p>
     <w:p>
       <w:pPr>
         <w:pStyle w:val="Heading3"/>
       </w:pPr>
-      <w:bookmarkStart w:id="142" w:name="_Toc368557171"/>
+      <w:bookmarkStart w:id="143" w:name="_Toc368557171"/>
       <w:r>
         <w:t>DEBUGGING</w:t>
       </w:r>
-      <w:bookmarkEnd w:id="142"/>
+      <w:bookmarkEnd w:id="143"/>
     </w:p>
     <w:p>
       <w:pPr>
@@ -53111,21 +53735,21 @@
       <w:pPr>
         <w:pStyle w:val="Heading1"/>
       </w:pPr>
-      <w:bookmarkStart w:id="143" w:name="_Toc368557172"/>
+      <w:bookmarkStart w:id="144" w:name="_Toc368557172"/>
       <w:r>
         <w:t>IMPLEMENTACIJA</w:t>
       </w:r>
-      <w:bookmarkEnd w:id="143"/>
+      <w:bookmarkEnd w:id="144"/>
     </w:p>
     <w:p>
       <w:pPr>
         <w:pStyle w:val="Heading2"/>
       </w:pPr>
-      <w:bookmarkStart w:id="144" w:name="_Ref365720892"/>
-      <w:bookmarkStart w:id="145" w:name="_Ref360434120"/>
-      <w:bookmarkStart w:id="146" w:name="_Ref360435228"/>
-      <w:bookmarkStart w:id="147" w:name="_Ref360456933"/>
-      <w:bookmarkStart w:id="148" w:name="_Toc368557173"/>
+      <w:bookmarkStart w:id="145" w:name="_Ref365720892"/>
+      <w:bookmarkStart w:id="146" w:name="_Toc368557173"/>
+      <w:bookmarkStart w:id="147" w:name="_Ref360434120"/>
+      <w:bookmarkStart w:id="148" w:name="_Ref360435228"/>
+      <w:bookmarkStart w:id="149" w:name="_Ref360456933"/>
       <w:r>
         <w:t>MATCHING ALG</w:t>
       </w:r>
@@ -53135,8 +53759,8 @@
       <w:r>
         <w:t>M</w:t>
       </w:r>
-      <w:bookmarkEnd w:id="144"/>
-      <w:bookmarkEnd w:id="148"/>
+      <w:bookmarkEnd w:id="145"/>
+      <w:bookmarkEnd w:id="146"/>
     </w:p>
     <w:p>
       <w:proofErr w:type="gramStart"/>
@@ -53523,11 +54147,11 @@
       <w:pPr>
         <w:pStyle w:val="Heading3"/>
       </w:pPr>
-      <w:bookmarkStart w:id="149" w:name="_Toc368557174"/>
+      <w:bookmarkStart w:id="150" w:name="_Toc368557174"/>
       <w:r>
         <w:t>Generički pristup</w:t>
       </w:r>
-      <w:bookmarkEnd w:id="149"/>
+      <w:bookmarkEnd w:id="150"/>
     </w:p>
     <w:p>
       <w:proofErr w:type="gramStart"/>
@@ -53606,13 +54230,13 @@
       <w:pPr>
         <w:pStyle w:val="Heading3"/>
       </w:pPr>
-      <w:bookmarkStart w:id="150" w:name="_Ref368492593"/>
-      <w:bookmarkStart w:id="151" w:name="_Toc368557175"/>
+      <w:bookmarkStart w:id="151" w:name="_Ref368492593"/>
+      <w:bookmarkStart w:id="152" w:name="_Toc368557175"/>
       <w:r>
         <w:t>Stavke poduzeća</w:t>
       </w:r>
-      <w:bookmarkEnd w:id="150"/>
       <w:bookmarkEnd w:id="151"/>
+      <w:bookmarkEnd w:id="152"/>
     </w:p>
     <w:p>
       <w:r>
@@ -54650,11 +55274,11 @@
       <w:pPr>
         <w:pStyle w:val="Heading3"/>
       </w:pPr>
-      <w:bookmarkStart w:id="152" w:name="_Toc368557176"/>
+      <w:bookmarkStart w:id="153" w:name="_Toc368557176"/>
       <w:r>
         <w:t>Stavke natječaja</w:t>
       </w:r>
-      <w:bookmarkEnd w:id="152"/>
+      <w:bookmarkEnd w:id="153"/>
     </w:p>
     <w:p>
       <w:proofErr w:type="gramStart"/>
@@ -55410,8 +56034,6 @@
         </w:rPr>
         <w:t>.</w:t>
       </w:r>
-      <w:bookmarkStart w:id="153" w:name="_GoBack"/>
-      <w:bookmarkEnd w:id="153"/>
     </w:p>
     <w:p>
       <w:pPr>
@@ -55979,9 +56601,9 @@
       <w:r>
         <w:t>GFI SINKRONIZACIJA</w:t>
       </w:r>
-      <w:bookmarkEnd w:id="145"/>
-      <w:bookmarkEnd w:id="146"/>
       <w:bookmarkEnd w:id="147"/>
+      <w:bookmarkEnd w:id="148"/>
+      <w:bookmarkEnd w:id="149"/>
       <w:bookmarkEnd w:id="154"/>
       <w:bookmarkEnd w:id="155"/>
       <w:bookmarkEnd w:id="156"/>
@@ -58792,7 +59414,7 @@
         <w:rStyle w:val="PageNumber"/>
         <w:noProof/>
       </w:rPr>
-      <w:t>53</w:t>
+      <w:t>13</w:t>
     </w:r>
     <w:r>
       <w:rPr>
@@ -63576,6 +64198,7 @@
   <w:style w:type="character" w:default="1" w:styleId="DefaultParagraphFont">
     <w:name w:val="Default Paragraph Font"/>
     <w:uiPriority w:val="1"/>
+    <w:semiHidden/>
     <w:unhideWhenUsed/>
   </w:style>
   <w:style w:type="table" w:default="1" w:styleId="TableNormal">
@@ -64354,6 +64977,7 @@
   <w:style w:type="character" w:default="1" w:styleId="DefaultParagraphFont">
     <w:name w:val="Default Paragraph Font"/>
     <w:uiPriority w:val="1"/>
+    <w:semiHidden/>
     <w:unhideWhenUsed/>
   </w:style>
   <w:style w:type="table" w:default="1" w:styleId="TableNormal">
@@ -65046,7 +65670,7 @@
 </file>
 
 <file path=customXml/itemProps1.xml><?xml version="1.0" encoding="utf-8"?>
-<ds:datastoreItem xmlns:ds="http://schemas.openxmlformats.org/officeDocument/2006/customXml" ds:itemID="{A47D54B9-1B96-3349-8354-15721B691ACC}">
+<ds:datastoreItem xmlns:ds="http://schemas.openxmlformats.org/officeDocument/2006/customXml" ds:itemID="{314242E6-9253-1A4D-86AC-95CA4D9C1245}">
   <ds:schemaRefs>
     <ds:schemaRef ds:uri="http://schemas.openxmlformats.org/officeDocument/2006/bibliography"/>
   </ds:schemaRefs>

</xml_diff>